<commit_message>
Updated ReleaseNotes and included SharepointAssemblies. Fix Issue related to Move and Copy document methods
</commit_message>
<xml_diff>
--- a/Solution Files/Release Notes.docx
+++ b/Solution Files/Release Notes.docx
@@ -1,820 +1,998 @@
 
 <file path=word/document.xml><?xml version="1.0" encoding="utf-8"?>
-<w:document xmlns:wpc="http://schemas.microsoft.com/office/word/2010/wordprocessingCanvas" xmlns:cx="http://schemas.microsoft.com/office/drawing/2014/chartex" xmlns:cx1="http://schemas.microsoft.com/office/drawing/2015/9/8/chartex" xmlns:mc="http://schemas.openxmlformats.org/markup-compatibility/2006" xmlns:o="urn:schemas-microsoft-com:office:office" xmlns:r="http://schemas.openxmlformats.org/officeDocument/2006/relationships" xmlns:m="http://schemas.openxmlformats.org/officeDocument/2006/math" xmlns:v="urn:schemas-microsoft-com:vml" xmlns:wp14="http://schemas.microsoft.com/office/word/2010/wordprocessingDrawing" xmlns:wp="http://schemas.openxmlformats.org/drawingml/2006/wordprocessingDrawing" xmlns:w10="urn:schemas-microsoft-com:office:word" xmlns:w="http://schemas.openxmlformats.org/wordprocessingml/2006/main" xmlns:w14="http://schemas.microsoft.com/office/word/2010/wordml" xmlns:w15="http://schemas.microsoft.com/office/word/2012/wordml" xmlns:w16se="http://schemas.microsoft.com/office/word/2015/wordml/symex" xmlns:wpg="http://schemas.microsoft.com/office/word/2010/wordprocessingGroup" xmlns:wpi="http://schemas.microsoft.com/office/word/2010/wordprocessingInk" xmlns:wne="http://schemas.microsoft.com/office/word/2006/wordml" xmlns:wps="http://schemas.microsoft.com/office/word/2010/wordprocessingShape" mc:Ignorable="w14 w15 w16se wp14">
+<w:document xmlns:wpc="http://schemas.microsoft.com/office/word/2010/wordprocessingCanvas" xmlns:mc="http://schemas.openxmlformats.org/markup-compatibility/2006" xmlns:o="urn:schemas-microsoft-com:office:office" xmlns:r="http://schemas.openxmlformats.org/officeDocument/2006/relationships" xmlns:m="http://schemas.openxmlformats.org/officeDocument/2006/math" xmlns:v="urn:schemas-microsoft-com:vml" xmlns:wp14="http://schemas.microsoft.com/office/word/2010/wordprocessingDrawing" xmlns:wp="http://schemas.openxmlformats.org/drawingml/2006/wordprocessingDrawing" xmlns:w10="urn:schemas-microsoft-com:office:word" xmlns:w="http://schemas.openxmlformats.org/wordprocessingml/2006/main" xmlns:w14="http://schemas.microsoft.com/office/word/2010/wordml" xmlns:w15="http://schemas.microsoft.com/office/word/2012/wordml" xmlns:wpg="http://schemas.microsoft.com/office/word/2010/wordprocessingGroup" xmlns:wpi="http://schemas.microsoft.com/office/word/2010/wordprocessingInk" xmlns:wne="http://schemas.microsoft.com/office/word/2006/wordml" xmlns:wps="http://schemas.microsoft.com/office/word/2010/wordprocessingShape" mc:Ignorable="w14 w15 wp14">
   <w:body>
+    <w:p>
+      <w:r>
+        <w:t>Release notes for SP Content Service Broker 2.0.0.0</w:t>
+      </w:r>
+    </w:p>
+    <w:p/>
+    <w:p/>
+    <w:p>
+      <w:pPr>
+        <w:pStyle w:val="ListParagraph"/>
+        <w:numPr>
+          <w:ilvl w:val="0"/>
+          <w:numId w:val="1"/>
+        </w:numPr>
+      </w:pPr>
+      <w:r>
+        <w:t xml:space="preserve">A </w:t>
+      </w:r>
+      <w:proofErr w:type="spellStart"/>
+      <w:r>
+        <w:t>SPServiceObject</w:t>
+      </w:r>
+      <w:proofErr w:type="spellEnd"/>
+      <w:r>
+        <w:t xml:space="preserve"> service object was implemented for encapsulate list/library </w:t>
+      </w:r>
+      <w:r>
+        <w:t>methods</w:t>
+      </w:r>
+      <w:r>
+        <w:t xml:space="preserve"> (work with list items, documents, folders and manage item and folder permissions)</w:t>
+      </w:r>
+      <w:r>
+        <w:t>:</w:t>
+      </w:r>
+    </w:p>
+    <w:p>
+      <w:pPr>
+        <w:pStyle w:val="ListParagraph"/>
+      </w:pPr>
+      <w:r>
+        <w:t>List/Library methods:</w:t>
+      </w:r>
+    </w:p>
+    <w:p>
+      <w:pPr>
+        <w:pStyle w:val="ListParagraph"/>
+        <w:numPr>
+          <w:ilvl w:val="0"/>
+          <w:numId w:val="2"/>
+        </w:numPr>
+      </w:pPr>
+      <w:proofErr w:type="spellStart"/>
+      <w:r>
+        <w:t>CreateItem</w:t>
+      </w:r>
+      <w:proofErr w:type="spellEnd"/>
+    </w:p>
+    <w:p>
+      <w:pPr>
+        <w:pStyle w:val="ListParagraph"/>
+        <w:numPr>
+          <w:ilvl w:val="0"/>
+          <w:numId w:val="2"/>
+        </w:numPr>
+      </w:pPr>
+      <w:proofErr w:type="spellStart"/>
+      <w:r>
+        <w:t>UpdateItemById</w:t>
+      </w:r>
+      <w:proofErr w:type="spellEnd"/>
+    </w:p>
+    <w:p>
+      <w:pPr>
+        <w:pStyle w:val="ListParagraph"/>
+        <w:numPr>
+          <w:ilvl w:val="0"/>
+          <w:numId w:val="2"/>
+        </w:numPr>
+      </w:pPr>
+      <w:proofErr w:type="spellStart"/>
+      <w:r>
+        <w:t>GetItemById</w:t>
+      </w:r>
+      <w:proofErr w:type="spellEnd"/>
+    </w:p>
+    <w:p>
+      <w:pPr>
+        <w:pStyle w:val="ListParagraph"/>
+        <w:numPr>
+          <w:ilvl w:val="0"/>
+          <w:numId w:val="2"/>
+        </w:numPr>
+      </w:pPr>
+      <w:proofErr w:type="spellStart"/>
+      <w:r>
+        <w:t>DeleteItemById</w:t>
+      </w:r>
+      <w:proofErr w:type="spellEnd"/>
+    </w:p>
+    <w:p>
+      <w:pPr>
+        <w:pStyle w:val="ListParagraph"/>
+        <w:numPr>
+          <w:ilvl w:val="0"/>
+          <w:numId w:val="2"/>
+        </w:numPr>
+      </w:pPr>
+      <w:proofErr w:type="spellStart"/>
+      <w:r>
+        <w:t>GetItemByTitle</w:t>
+      </w:r>
+      <w:proofErr w:type="spellEnd"/>
+      <w:r>
+        <w:t>/</w:t>
+      </w:r>
+      <w:proofErr w:type="spellStart"/>
+      <w:r>
+        <w:t>GetItemByName</w:t>
+      </w:r>
+      <w:proofErr w:type="spellEnd"/>
+    </w:p>
+    <w:p>
+      <w:pPr>
+        <w:pStyle w:val="ListParagraph"/>
+        <w:numPr>
+          <w:ilvl w:val="0"/>
+          <w:numId w:val="2"/>
+        </w:numPr>
+      </w:pPr>
+      <w:proofErr w:type="spellStart"/>
+      <w:r>
+        <w:t>GetItems</w:t>
+      </w:r>
+      <w:proofErr w:type="spellEnd"/>
+    </w:p>
+    <w:p>
+      <w:pPr>
+        <w:ind w:left="720"/>
+      </w:pPr>
+      <w:r>
+        <w:t>Document methods:</w:t>
+      </w:r>
+    </w:p>
+    <w:p>
+      <w:pPr>
+        <w:pStyle w:val="ListParagraph"/>
+        <w:numPr>
+          <w:ilvl w:val="0"/>
+          <w:numId w:val="3"/>
+        </w:numPr>
+      </w:pPr>
+      <w:proofErr w:type="spellStart"/>
+      <w:r>
+        <w:t>CreateDocument</w:t>
+      </w:r>
+      <w:proofErr w:type="spellEnd"/>
+    </w:p>
+    <w:p>
+      <w:pPr>
+        <w:pStyle w:val="ListParagraph"/>
+        <w:numPr>
+          <w:ilvl w:val="0"/>
+          <w:numId w:val="3"/>
+        </w:numPr>
+      </w:pPr>
+      <w:proofErr w:type="spellStart"/>
+      <w:r>
+        <w:t>GetDocumentById</w:t>
+      </w:r>
+      <w:proofErr w:type="spellEnd"/>
+    </w:p>
+    <w:p>
+      <w:pPr>
+        <w:pStyle w:val="ListParagraph"/>
+        <w:numPr>
+          <w:ilvl w:val="0"/>
+          <w:numId w:val="3"/>
+        </w:numPr>
+      </w:pPr>
+      <w:proofErr w:type="spellStart"/>
+      <w:r>
+        <w:t>DeleteDocumentById</w:t>
+      </w:r>
+      <w:proofErr w:type="spellEnd"/>
+    </w:p>
+    <w:p>
+      <w:pPr>
+        <w:pStyle w:val="ListParagraph"/>
+        <w:numPr>
+          <w:ilvl w:val="0"/>
+          <w:numId w:val="3"/>
+        </w:numPr>
+      </w:pPr>
+      <w:proofErr w:type="spellStart"/>
+      <w:r>
+        <w:t>GetDocuments</w:t>
+      </w:r>
+      <w:proofErr w:type="spellEnd"/>
+    </w:p>
+    <w:p>
+      <w:pPr>
+        <w:pStyle w:val="ListParagraph"/>
+        <w:numPr>
+          <w:ilvl w:val="0"/>
+          <w:numId w:val="3"/>
+        </w:numPr>
+      </w:pPr>
+      <w:proofErr w:type="spellStart"/>
+      <w:r>
+        <w:t>RenameDocumentById</w:t>
+      </w:r>
+      <w:proofErr w:type="spellEnd"/>
+    </w:p>
+    <w:p>
+      <w:pPr>
+        <w:pStyle w:val="ListParagraph"/>
+        <w:numPr>
+          <w:ilvl w:val="0"/>
+          <w:numId w:val="3"/>
+        </w:numPr>
+      </w:pPr>
+      <w:proofErr w:type="spellStart"/>
+      <w:r>
+        <w:t>CopyDocumentByName</w:t>
+      </w:r>
+      <w:proofErr w:type="spellEnd"/>
+    </w:p>
+    <w:p>
+      <w:pPr>
+        <w:pStyle w:val="ListParagraph"/>
+        <w:numPr>
+          <w:ilvl w:val="0"/>
+          <w:numId w:val="3"/>
+        </w:numPr>
+      </w:pPr>
+      <w:proofErr w:type="spellStart"/>
+      <w:r>
+        <w:t>MoveDocumentByName</w:t>
+      </w:r>
+      <w:proofErr w:type="spellEnd"/>
+    </w:p>
+    <w:p>
+      <w:r>
+        <w:t xml:space="preserve">              Document Set methods</w:t>
+      </w:r>
+    </w:p>
+    <w:p>
+      <w:pPr>
+        <w:pStyle w:val="ListParagraph"/>
+        <w:numPr>
+          <w:ilvl w:val="0"/>
+          <w:numId w:val="3"/>
+        </w:numPr>
+      </w:pPr>
+      <w:proofErr w:type="spellStart"/>
+      <w:r>
+        <w:t>CreateDocumentSet</w:t>
+      </w:r>
+      <w:proofErr w:type="spellEnd"/>
+    </w:p>
+    <w:p>
+      <w:pPr>
+        <w:pStyle w:val="ListParagraph"/>
+        <w:numPr>
+          <w:ilvl w:val="0"/>
+          <w:numId w:val="3"/>
+        </w:numPr>
+      </w:pPr>
+      <w:proofErr w:type="spellStart"/>
+      <w:r>
+        <w:t>UpdateDocumentSetByName</w:t>
+      </w:r>
+      <w:proofErr w:type="spellEnd"/>
+    </w:p>
+    <w:p>
+      <w:pPr>
+        <w:pStyle w:val="ListParagraph"/>
+        <w:numPr>
+          <w:ilvl w:val="0"/>
+          <w:numId w:val="3"/>
+        </w:numPr>
+      </w:pPr>
+      <w:proofErr w:type="spellStart"/>
+      <w:r>
+        <w:t>GetDocumentSetByName</w:t>
+      </w:r>
+      <w:proofErr w:type="spellEnd"/>
+    </w:p>
+    <w:p>
+      <w:pPr>
+        <w:pStyle w:val="ListParagraph"/>
+        <w:numPr>
+          <w:ilvl w:val="0"/>
+          <w:numId w:val="3"/>
+        </w:numPr>
+      </w:pPr>
+      <w:proofErr w:type="spellStart"/>
+      <w:r>
+        <w:t>DeleteDocumentSetByName</w:t>
+      </w:r>
+      <w:proofErr w:type="spellEnd"/>
+    </w:p>
+    <w:p>
+      <w:pPr>
+        <w:pStyle w:val="ListParagraph"/>
+        <w:numPr>
+          <w:ilvl w:val="0"/>
+          <w:numId w:val="3"/>
+        </w:numPr>
+      </w:pPr>
+      <w:proofErr w:type="spellStart"/>
+      <w:r>
+        <w:t>RenameDocumentSetByName</w:t>
+      </w:r>
+      <w:proofErr w:type="spellEnd"/>
+    </w:p>
+    <w:p>
+      <w:pPr>
+        <w:pStyle w:val="ListParagraph"/>
+        <w:numPr>
+          <w:ilvl w:val="0"/>
+          <w:numId w:val="3"/>
+        </w:numPr>
+      </w:pPr>
+      <w:proofErr w:type="spellStart"/>
+      <w:r>
+        <w:t>GetDocumentSets</w:t>
+      </w:r>
+      <w:proofErr w:type="spellEnd"/>
+    </w:p>
+    <w:p>
+      <w:pPr>
+        <w:ind w:left="720"/>
+      </w:pPr>
+      <w:r>
+        <w:t>Folder methods:</w:t>
+      </w:r>
+    </w:p>
+    <w:p>
+      <w:pPr>
+        <w:pStyle w:val="ListParagraph"/>
+        <w:numPr>
+          <w:ilvl w:val="0"/>
+          <w:numId w:val="4"/>
+        </w:numPr>
+      </w:pPr>
+      <w:proofErr w:type="spellStart"/>
+      <w:r>
+        <w:t>CreateFolder</w:t>
+      </w:r>
+      <w:proofErr w:type="spellEnd"/>
+    </w:p>
+    <w:p>
+      <w:pPr>
+        <w:pStyle w:val="ListParagraph"/>
+        <w:numPr>
+          <w:ilvl w:val="0"/>
+          <w:numId w:val="4"/>
+        </w:numPr>
+      </w:pPr>
+      <w:proofErr w:type="spellStart"/>
+      <w:r>
+        <w:t>DeleteFolder</w:t>
+      </w:r>
+      <w:proofErr w:type="spellEnd"/>
+    </w:p>
+    <w:p>
+      <w:pPr>
+        <w:pStyle w:val="ListParagraph"/>
+        <w:numPr>
+          <w:ilvl w:val="0"/>
+          <w:numId w:val="4"/>
+        </w:numPr>
+      </w:pPr>
+      <w:proofErr w:type="spellStart"/>
+      <w:r>
+        <w:t>RenameFolder</w:t>
+      </w:r>
+      <w:proofErr w:type="spellEnd"/>
+    </w:p>
+    <w:p>
+      <w:pPr>
+        <w:pStyle w:val="ListParagraph"/>
+        <w:numPr>
+          <w:ilvl w:val="0"/>
+          <w:numId w:val="4"/>
+        </w:numPr>
+      </w:pPr>
+      <w:proofErr w:type="spellStart"/>
+      <w:r>
+        <w:t>MoveFolder</w:t>
+      </w:r>
+      <w:proofErr w:type="spellEnd"/>
+    </w:p>
+    <w:p>
+      <w:pPr>
+        <w:ind w:left="720"/>
+      </w:pPr>
+      <w:r>
+        <w:t>Permission methods:</w:t>
+      </w:r>
+    </w:p>
+    <w:p>
+      <w:pPr>
+        <w:pStyle w:val="ListParagraph"/>
+        <w:numPr>
+          <w:ilvl w:val="0"/>
+          <w:numId w:val="5"/>
+        </w:numPr>
+      </w:pPr>
+      <w:proofErr w:type="spellStart"/>
+      <w:r>
+        <w:t>BreakItemInheritanceById</w:t>
+      </w:r>
+      <w:proofErr w:type="spellEnd"/>
+    </w:p>
+    <w:p>
+      <w:pPr>
+        <w:pStyle w:val="ListParagraph"/>
+        <w:numPr>
+          <w:ilvl w:val="0"/>
+          <w:numId w:val="5"/>
+        </w:numPr>
+      </w:pPr>
+      <w:proofErr w:type="spellStart"/>
+      <w:r>
+        <w:t>ResetItemInheritanceById</w:t>
+      </w:r>
+      <w:proofErr w:type="spellEnd"/>
+    </w:p>
+    <w:p>
+      <w:pPr>
+        <w:pStyle w:val="ListParagraph"/>
+        <w:numPr>
+          <w:ilvl w:val="0"/>
+          <w:numId w:val="5"/>
+        </w:numPr>
+      </w:pPr>
+      <w:proofErr w:type="spellStart"/>
+      <w:r>
+        <w:t>AddItemPermissionById</w:t>
+      </w:r>
+      <w:proofErr w:type="spellEnd"/>
+    </w:p>
+    <w:p>
+      <w:pPr>
+        <w:pStyle w:val="ListParagraph"/>
+        <w:numPr>
+          <w:ilvl w:val="0"/>
+          <w:numId w:val="5"/>
+        </w:numPr>
+      </w:pPr>
+      <w:proofErr w:type="spellStart"/>
+      <w:r>
+        <w:t>RemoveItemPermissionById</w:t>
+      </w:r>
+      <w:proofErr w:type="spellEnd"/>
+    </w:p>
+    <w:p>
+      <w:pPr>
+        <w:pStyle w:val="ListParagraph"/>
+        <w:numPr>
+          <w:ilvl w:val="0"/>
+          <w:numId w:val="5"/>
+        </w:numPr>
+      </w:pPr>
+      <w:proofErr w:type="spellStart"/>
+      <w:r>
+        <w:t>GetItemPermissionById</w:t>
+      </w:r>
+      <w:proofErr w:type="spellEnd"/>
+    </w:p>
+    <w:p>
+      <w:pPr>
+        <w:pStyle w:val="ListParagraph"/>
+        <w:numPr>
+          <w:ilvl w:val="0"/>
+          <w:numId w:val="5"/>
+        </w:numPr>
+      </w:pPr>
+      <w:proofErr w:type="spellStart"/>
+      <w:r>
+        <w:lastRenderedPageBreak/>
+        <w:t>BreakFolderInheritanceByName</w:t>
+      </w:r>
+      <w:proofErr w:type="spellEnd"/>
+    </w:p>
+    <w:p>
+      <w:pPr>
+        <w:pStyle w:val="ListParagraph"/>
+        <w:numPr>
+          <w:ilvl w:val="0"/>
+          <w:numId w:val="5"/>
+        </w:numPr>
+      </w:pPr>
+      <w:proofErr w:type="spellStart"/>
+      <w:r>
+        <w:t>ResetFolderInheritanceByName</w:t>
+      </w:r>
+      <w:proofErr w:type="spellEnd"/>
+    </w:p>
+    <w:p>
+      <w:pPr>
+        <w:pStyle w:val="ListParagraph"/>
+        <w:numPr>
+          <w:ilvl w:val="0"/>
+          <w:numId w:val="5"/>
+        </w:numPr>
+      </w:pPr>
+      <w:proofErr w:type="spellStart"/>
+      <w:r>
+        <w:t>AddFolderPermissionByName</w:t>
+      </w:r>
+      <w:proofErr w:type="spellEnd"/>
+    </w:p>
+    <w:p>
+      <w:pPr>
+        <w:pStyle w:val="ListParagraph"/>
+        <w:numPr>
+          <w:ilvl w:val="0"/>
+          <w:numId w:val="5"/>
+        </w:numPr>
+      </w:pPr>
+      <w:proofErr w:type="spellStart"/>
+      <w:r>
+        <w:t>RemoveFolderPermissionByName</w:t>
+      </w:r>
+      <w:proofErr w:type="spellEnd"/>
+    </w:p>
+    <w:p>
+      <w:pPr>
+        <w:pStyle w:val="ListParagraph"/>
+        <w:numPr>
+          <w:ilvl w:val="0"/>
+          <w:numId w:val="5"/>
+        </w:numPr>
+      </w:pPr>
+      <w:proofErr w:type="spellStart"/>
+      <w:r>
+        <w:t>GetFolderPermissionByName</w:t>
+      </w:r>
+      <w:proofErr w:type="spellEnd"/>
+    </w:p>
+    <w:p>
+      <w:pPr>
+        <w:pStyle w:val="ListParagraph"/>
+        <w:ind w:left="1440"/>
+      </w:pPr>
+    </w:p>
+    <w:p>
+      <w:pPr>
+        <w:pStyle w:val="ListParagraph"/>
+        <w:numPr>
+          <w:ilvl w:val="0"/>
+          <w:numId w:val="1"/>
+        </w:numPr>
+      </w:pPr>
+      <w:proofErr w:type="spellStart"/>
+      <w:r>
+        <w:t>SPServiceObject</w:t>
+      </w:r>
+      <w:proofErr w:type="spellEnd"/>
+      <w:r>
+        <w:t xml:space="preserve"> service object class was </w:t>
+      </w:r>
+      <w:proofErr w:type="spellStart"/>
+      <w:r>
+        <w:t>splitted</w:t>
+      </w:r>
+      <w:proofErr w:type="spellEnd"/>
+      <w:r>
+        <w:t xml:space="preserve"> on several partial files (</w:t>
+      </w:r>
+      <w:proofErr w:type="spellStart"/>
+      <w:r>
+        <w:t>SPListLibrary</w:t>
+      </w:r>
+      <w:proofErr w:type="spellEnd"/>
+      <w:r>
+        <w:t xml:space="preserve">, </w:t>
+      </w:r>
+      <w:proofErr w:type="spellStart"/>
+      <w:r>
+        <w:t>SPDocument</w:t>
+      </w:r>
+      <w:proofErr w:type="spellEnd"/>
+      <w:r>
+        <w:t xml:space="preserve">, </w:t>
+      </w:r>
+      <w:proofErr w:type="spellStart"/>
+      <w:r>
+        <w:t>SPFolder</w:t>
+      </w:r>
+      <w:proofErr w:type="spellEnd"/>
+      <w:r>
+        <w:t xml:space="preserve">, </w:t>
+      </w:r>
+      <w:proofErr w:type="spellStart"/>
+      <w:r>
+        <w:t>SPPermission</w:t>
+      </w:r>
+      <w:proofErr w:type="spellEnd"/>
+      <w:r>
+        <w:t xml:space="preserve"> and </w:t>
+      </w:r>
+      <w:proofErr w:type="spellStart"/>
+      <w:r>
+        <w:t>SPDefinition</w:t>
+      </w:r>
+      <w:proofErr w:type="spellEnd"/>
+      <w:r>
+        <w:t>);</w:t>
+      </w:r>
+    </w:p>
+    <w:p>
+      <w:pPr>
+        <w:pStyle w:val="ListParagraph"/>
+        <w:numPr>
+          <w:ilvl w:val="0"/>
+          <w:numId w:val="1"/>
+        </w:numPr>
+      </w:pPr>
+      <w:r>
+        <w:t xml:space="preserve">A service object property and method creation was encapsulated in </w:t>
+      </w:r>
+      <w:proofErr w:type="spellStart"/>
+      <w:r>
+        <w:t>SPDefinition</w:t>
+      </w:r>
+      <w:proofErr w:type="spellEnd"/>
+      <w:r>
+        <w:t xml:space="preserve"> partial file;</w:t>
+      </w:r>
+    </w:p>
+    <w:p>
+      <w:pPr>
+        <w:pStyle w:val="ListParagraph"/>
+        <w:numPr>
+          <w:ilvl w:val="0"/>
+          <w:numId w:val="1"/>
+        </w:numPr>
+      </w:pPr>
+      <w:r>
+        <w:t xml:space="preserve">All methods from </w:t>
+      </w:r>
+      <w:proofErr w:type="spellStart"/>
+      <w:r>
+        <w:t>SPListLibrary</w:t>
+      </w:r>
+      <w:proofErr w:type="spellEnd"/>
+      <w:r>
+        <w:t xml:space="preserve"> partial file allow to work with list items and valid for lists and libraries;</w:t>
+      </w:r>
+    </w:p>
+    <w:p>
+      <w:pPr>
+        <w:pStyle w:val="ListParagraph"/>
+        <w:numPr>
+          <w:ilvl w:val="0"/>
+          <w:numId w:val="1"/>
+        </w:numPr>
+      </w:pPr>
+      <w:r>
+        <w:t xml:space="preserve">All methods from </w:t>
+      </w:r>
+      <w:proofErr w:type="spellStart"/>
+      <w:r>
+        <w:t>SPDocument</w:t>
+      </w:r>
+      <w:proofErr w:type="spellEnd"/>
+      <w:r>
+        <w:t xml:space="preserve"> partial file allow to manipulate documents in libraries;</w:t>
+      </w:r>
+    </w:p>
+    <w:p>
+      <w:pPr>
+        <w:pStyle w:val="ListParagraph"/>
+        <w:numPr>
+          <w:ilvl w:val="0"/>
+          <w:numId w:val="1"/>
+        </w:numPr>
+      </w:pPr>
+      <w:r>
+        <w:t>M</w:t>
+      </w:r>
+      <w:r>
+        <w:t xml:space="preserve">ethods from </w:t>
+      </w:r>
+      <w:proofErr w:type="spellStart"/>
+      <w:r>
+        <w:t>SPFolder</w:t>
+      </w:r>
+      <w:proofErr w:type="spellEnd"/>
+      <w:r>
+        <w:t xml:space="preserve"> partial class are added only if folder creation is supported for current list/library;</w:t>
+      </w:r>
+    </w:p>
+    <w:p>
+      <w:pPr>
+        <w:pStyle w:val="ListParagraph"/>
+        <w:numPr>
+          <w:ilvl w:val="0"/>
+          <w:numId w:val="1"/>
+        </w:numPr>
+      </w:pPr>
+      <w:r>
+        <w:t xml:space="preserve">Methods from </w:t>
+      </w:r>
+      <w:proofErr w:type="spellStart"/>
+      <w:r>
+        <w:t>SPPermission</w:t>
+      </w:r>
+      <w:proofErr w:type="spellEnd"/>
+      <w:r>
+        <w:t xml:space="preserve"> partial file allow to manage item and folder permissions and valid for lists and libraries. Folder permission methods are added only if folder creation is supported for current list/library;</w:t>
+      </w:r>
+    </w:p>
+    <w:p>
+      <w:pPr>
+        <w:pStyle w:val="ListParagraph"/>
+        <w:numPr>
+          <w:ilvl w:val="0"/>
+          <w:numId w:val="1"/>
+        </w:numPr>
+      </w:pPr>
+      <w:r>
+        <w:t xml:space="preserve">A </w:t>
+      </w:r>
+      <w:proofErr w:type="spellStart"/>
+      <w:r>
+        <w:t>CreateFolder</w:t>
+      </w:r>
+      <w:proofErr w:type="spellEnd"/>
+      <w:r>
+        <w:t xml:space="preserve"> method</w:t>
+      </w:r>
+      <w:r>
+        <w:t xml:space="preserve"> from </w:t>
+      </w:r>
+      <w:proofErr w:type="spellStart"/>
+      <w:r>
+        <w:t>SPFolder</w:t>
+      </w:r>
+      <w:proofErr w:type="spellEnd"/>
+      <w:r>
+        <w:t xml:space="preserve"> partial file</w:t>
+      </w:r>
+      <w:r>
+        <w:t xml:space="preserve"> create</w:t>
+      </w:r>
+      <w:r>
+        <w:t>s</w:t>
+      </w:r>
+      <w:r>
+        <w:t xml:space="preserve"> folders from provided folder path recursively. That’s mean that if folder path equal “Folder 1/Folder 2/Folder 3” – firstly will be created Folder 1, than Folder 2 and etc. A folder will not be created if it’s already exist;</w:t>
+      </w:r>
+    </w:p>
+    <w:p>
+      <w:pPr>
+        <w:pStyle w:val="ListParagraph"/>
+        <w:numPr>
+          <w:ilvl w:val="0"/>
+          <w:numId w:val="1"/>
+        </w:numPr>
+      </w:pPr>
+      <w:r>
+        <w:t xml:space="preserve">A </w:t>
+      </w:r>
+      <w:proofErr w:type="spellStart"/>
+      <w:r>
+        <w:t>CopyDocumentByName</w:t>
+      </w:r>
+      <w:proofErr w:type="spellEnd"/>
+      <w:r>
+        <w:t xml:space="preserve"> and a </w:t>
+      </w:r>
+      <w:proofErr w:type="spellStart"/>
+      <w:r>
+        <w:t>MoveDocumentByName</w:t>
+      </w:r>
+      <w:proofErr w:type="spellEnd"/>
+      <w:r>
+        <w:t xml:space="preserve"> methods</w:t>
+      </w:r>
+      <w:r>
+        <w:t xml:space="preserve"> from </w:t>
+      </w:r>
+      <w:proofErr w:type="spellStart"/>
+      <w:r>
+        <w:t>SPDocument</w:t>
+      </w:r>
+      <w:proofErr w:type="spellEnd"/>
+      <w:r>
+        <w:t xml:space="preserve"> partial file</w:t>
+      </w:r>
+      <w:r>
+        <w:t xml:space="preserve"> copy document with all metadata. If some metadata doesn’t </w:t>
+      </w:r>
+      <w:r>
+        <w:t>match</w:t>
+      </w:r>
+      <w:r>
+        <w:t xml:space="preserve"> it will be ignored. A document will be removed after copying in a </w:t>
+      </w:r>
+      <w:proofErr w:type="spellStart"/>
+      <w:r>
+        <w:t>MoveDocumentByName</w:t>
+      </w:r>
+      <w:proofErr w:type="spellEnd"/>
+      <w:r>
+        <w:t xml:space="preserve"> method;</w:t>
+      </w:r>
+    </w:p>
+    <w:p>
+      <w:pPr>
+        <w:pStyle w:val="ListParagraph"/>
+        <w:numPr>
+          <w:ilvl w:val="0"/>
+          <w:numId w:val="1"/>
+        </w:numPr>
+      </w:pPr>
+      <w:r>
+        <w:t xml:space="preserve">A </w:t>
+      </w:r>
+      <w:proofErr w:type="spellStart"/>
+      <w:r>
+        <w:t>MoveFolder</w:t>
+      </w:r>
+      <w:proofErr w:type="spellEnd"/>
+      <w:r>
+        <w:t xml:space="preserve"> method from </w:t>
+      </w:r>
+      <w:proofErr w:type="spellStart"/>
+      <w:r>
+        <w:t>SPFolder</w:t>
+      </w:r>
+      <w:proofErr w:type="spellEnd"/>
+      <w:r>
+        <w:t xml:space="preserve"> partial file create</w:t>
+      </w:r>
+      <w:r>
+        <w:t>s</w:t>
+      </w:r>
+      <w:r>
+        <w:t xml:space="preserve"> copied folder in the destination list/library and copy all files and sub-folder recursively there. A source folder will not be removed;</w:t>
+      </w:r>
+    </w:p>
+    <w:p>
+      <w:pPr>
+        <w:pStyle w:val="ListParagraph"/>
+        <w:numPr>
+          <w:ilvl w:val="0"/>
+          <w:numId w:val="1"/>
+        </w:numPr>
+      </w:pPr>
+      <w:r>
+        <w:t>The Service broker requires an installation of SP CSOM components on the K2 Server or</w:t>
+      </w:r>
+      <w:r>
+        <w:t xml:space="preserve"> </w:t>
+      </w:r>
+      <w:proofErr w:type="spellStart"/>
+      <w:r>
+        <w:t>atleast</w:t>
+      </w:r>
+      <w:proofErr w:type="spellEnd"/>
+      <w:r>
+        <w:t xml:space="preserve"> Copy the following assemblies into the </w:t>
+      </w:r>
+      <w:proofErr w:type="spellStart"/>
+      <w:r>
+        <w:t>ServiceBroker</w:t>
+      </w:r>
+      <w:proofErr w:type="spellEnd"/>
+      <w:r>
+        <w:t xml:space="preserve"> (</w:t>
+      </w:r>
+      <w:r>
+        <w:t xml:space="preserve">C:\Program Files (x86)\K2 </w:t>
+      </w:r>
+      <w:proofErr w:type="spellStart"/>
+      <w:r>
+        <w:t>blackpearl</w:t>
+      </w:r>
+      <w:proofErr w:type="spellEnd"/>
+      <w:r>
+        <w:t>\</w:t>
+      </w:r>
+      <w:proofErr w:type="spellStart"/>
+      <w:r>
+        <w:t>ServiceBroker</w:t>
+      </w:r>
+      <w:proofErr w:type="spellEnd"/>
+      <w:r>
+        <w:t>) folder:</w:t>
+      </w:r>
+    </w:p>
+    <w:p>
+      <w:pPr>
+        <w:pStyle w:val="ListParagraph"/>
+        <w:numPr>
+          <w:ilvl w:val="0"/>
+          <w:numId w:val="8"/>
+        </w:numPr>
+      </w:pPr>
+      <w:r>
+        <w:t>Microsoft.Sharepoint.Client.dll</w:t>
+      </w:r>
+    </w:p>
+    <w:p>
+      <w:pPr>
+        <w:pStyle w:val="ListParagraph"/>
+        <w:numPr>
+          <w:ilvl w:val="0"/>
+          <w:numId w:val="8"/>
+        </w:numPr>
+      </w:pPr>
+      <w:r>
+        <w:t>Microsoft.Sharepoint.Client.</w:t>
+      </w:r>
+      <w:r>
+        <w:t>Runtime.</w:t>
+      </w:r>
+      <w:r>
+        <w:t>dll</w:t>
+      </w:r>
+    </w:p>
+    <w:p>
+      <w:pPr>
+        <w:pStyle w:val="ListParagraph"/>
+        <w:numPr>
+          <w:ilvl w:val="0"/>
+          <w:numId w:val="8"/>
+        </w:numPr>
+      </w:pPr>
+      <w:r>
+        <w:t>Microsoft.Sharepoint.</w:t>
+      </w:r>
+      <w:r>
+        <w:t>Client.DocumentManagement.dll</w:t>
+      </w:r>
+    </w:p>
     <w:p>
       <w:bookmarkStart w:id="0" w:name="_GoBack"/>
       <w:bookmarkEnd w:id="0"/>
       <w:r>
-        <w:t>Release notes for SP Content Service Broker 2.0.0.0</w:t>
-      </w:r>
-    </w:p>
-    <w:p/>
-    <w:p/>
-    <w:p>
-      <w:pPr>
-        <w:pStyle w:val="ListParagraph"/>
-        <w:numPr>
-          <w:ilvl w:val="0"/>
-          <w:numId w:val="1"/>
-        </w:numPr>
-      </w:pPr>
-      <w:r>
-        <w:t xml:space="preserve">A </w:t>
-      </w:r>
-      <w:proofErr w:type="spellStart"/>
-      <w:r>
-        <w:t>SPServiceObject</w:t>
-      </w:r>
-      <w:proofErr w:type="spellEnd"/>
-      <w:r>
-        <w:t xml:space="preserve"> service object was implemented for encapsulate list/library </w:t>
-      </w:r>
-      <w:r>
-        <w:t>methods</w:t>
-      </w:r>
-      <w:r>
-        <w:t xml:space="preserve"> (work with list items, documents, folders and manage item and folder permissions)</w:t>
-      </w:r>
-      <w:r>
-        <w:t>:</w:t>
-      </w:r>
-    </w:p>
-    <w:p>
-      <w:pPr>
-        <w:pStyle w:val="ListParagraph"/>
-      </w:pPr>
-      <w:r>
-        <w:t>List/Library methods:</w:t>
-      </w:r>
-    </w:p>
-    <w:p>
-      <w:pPr>
-        <w:pStyle w:val="ListParagraph"/>
-        <w:numPr>
-          <w:ilvl w:val="0"/>
-          <w:numId w:val="2"/>
-        </w:numPr>
-      </w:pPr>
-      <w:proofErr w:type="spellStart"/>
-      <w:r>
-        <w:t>CreateItem</w:t>
-      </w:r>
-      <w:proofErr w:type="spellEnd"/>
-    </w:p>
-    <w:p>
-      <w:pPr>
-        <w:pStyle w:val="ListParagraph"/>
-        <w:numPr>
-          <w:ilvl w:val="0"/>
-          <w:numId w:val="2"/>
-        </w:numPr>
-      </w:pPr>
-      <w:proofErr w:type="spellStart"/>
-      <w:r>
-        <w:t>UpdateItemById</w:t>
-      </w:r>
-      <w:proofErr w:type="spellEnd"/>
-    </w:p>
-    <w:p>
-      <w:pPr>
-        <w:pStyle w:val="ListParagraph"/>
-        <w:numPr>
-          <w:ilvl w:val="0"/>
-          <w:numId w:val="2"/>
-        </w:numPr>
-      </w:pPr>
-      <w:proofErr w:type="spellStart"/>
-      <w:r>
-        <w:t>GetItemById</w:t>
-      </w:r>
-      <w:proofErr w:type="spellEnd"/>
-    </w:p>
-    <w:p>
-      <w:pPr>
-        <w:pStyle w:val="ListParagraph"/>
-        <w:numPr>
-          <w:ilvl w:val="0"/>
-          <w:numId w:val="2"/>
-        </w:numPr>
-      </w:pPr>
-      <w:proofErr w:type="spellStart"/>
-      <w:r>
-        <w:t>DeleteItemById</w:t>
-      </w:r>
-      <w:proofErr w:type="spellEnd"/>
-    </w:p>
-    <w:p>
-      <w:pPr>
-        <w:pStyle w:val="ListParagraph"/>
-        <w:numPr>
-          <w:ilvl w:val="0"/>
-          <w:numId w:val="2"/>
-        </w:numPr>
-      </w:pPr>
-      <w:proofErr w:type="spellStart"/>
-      <w:r>
-        <w:t>GetItemByTitle</w:t>
-      </w:r>
-      <w:proofErr w:type="spellEnd"/>
-      <w:r>
-        <w:t>/</w:t>
-      </w:r>
-      <w:proofErr w:type="spellStart"/>
-      <w:r>
-        <w:t>GetItemByName</w:t>
-      </w:r>
-      <w:proofErr w:type="spellEnd"/>
-    </w:p>
-    <w:p>
-      <w:pPr>
-        <w:pStyle w:val="ListParagraph"/>
-        <w:numPr>
-          <w:ilvl w:val="0"/>
-          <w:numId w:val="2"/>
-        </w:numPr>
-      </w:pPr>
-      <w:proofErr w:type="spellStart"/>
-      <w:r>
-        <w:t>GetItems</w:t>
-      </w:r>
-      <w:proofErr w:type="spellEnd"/>
-    </w:p>
-    <w:p>
-      <w:pPr>
-        <w:ind w:left="720"/>
-      </w:pPr>
-      <w:r>
-        <w:t>Document methods:</w:t>
-      </w:r>
-    </w:p>
-    <w:p>
-      <w:pPr>
-        <w:pStyle w:val="ListParagraph"/>
-        <w:numPr>
-          <w:ilvl w:val="0"/>
-          <w:numId w:val="3"/>
-        </w:numPr>
-      </w:pPr>
-      <w:proofErr w:type="spellStart"/>
-      <w:r>
-        <w:t>CreateDocument</w:t>
-      </w:r>
-      <w:proofErr w:type="spellEnd"/>
-    </w:p>
-    <w:p>
-      <w:pPr>
-        <w:pStyle w:val="ListParagraph"/>
-        <w:numPr>
-          <w:ilvl w:val="0"/>
-          <w:numId w:val="3"/>
-        </w:numPr>
-      </w:pPr>
-      <w:proofErr w:type="spellStart"/>
-      <w:r>
-        <w:t>GetDocumentById</w:t>
-      </w:r>
-      <w:proofErr w:type="spellEnd"/>
-    </w:p>
-    <w:p>
-      <w:pPr>
-        <w:pStyle w:val="ListParagraph"/>
-        <w:numPr>
-          <w:ilvl w:val="0"/>
-          <w:numId w:val="3"/>
-        </w:numPr>
-      </w:pPr>
-      <w:proofErr w:type="spellStart"/>
-      <w:r>
-        <w:t>DeleteDocumentById</w:t>
-      </w:r>
-      <w:proofErr w:type="spellEnd"/>
-    </w:p>
-    <w:p>
-      <w:pPr>
-        <w:pStyle w:val="ListParagraph"/>
-        <w:numPr>
-          <w:ilvl w:val="0"/>
-          <w:numId w:val="3"/>
-        </w:numPr>
-      </w:pPr>
-      <w:proofErr w:type="spellStart"/>
-      <w:r>
-        <w:t>GetDocuments</w:t>
-      </w:r>
-      <w:proofErr w:type="spellEnd"/>
-    </w:p>
-    <w:p>
-      <w:pPr>
-        <w:pStyle w:val="ListParagraph"/>
-        <w:numPr>
-          <w:ilvl w:val="0"/>
-          <w:numId w:val="3"/>
-        </w:numPr>
-      </w:pPr>
-      <w:proofErr w:type="spellStart"/>
-      <w:r>
-        <w:t>RenameDocumentById</w:t>
-      </w:r>
-      <w:proofErr w:type="spellEnd"/>
-    </w:p>
-    <w:p>
-      <w:pPr>
-        <w:pStyle w:val="ListParagraph"/>
-        <w:numPr>
-          <w:ilvl w:val="0"/>
-          <w:numId w:val="3"/>
-        </w:numPr>
-      </w:pPr>
-      <w:proofErr w:type="spellStart"/>
-      <w:r>
-        <w:t>CopyDocumentByName</w:t>
-      </w:r>
-      <w:proofErr w:type="spellEnd"/>
-    </w:p>
-    <w:p>
-      <w:pPr>
-        <w:pStyle w:val="ListParagraph"/>
-        <w:numPr>
-          <w:ilvl w:val="0"/>
-          <w:numId w:val="3"/>
-        </w:numPr>
-      </w:pPr>
-      <w:proofErr w:type="spellStart"/>
-      <w:r>
-        <w:t>MoveDocumentByName</w:t>
-      </w:r>
-      <w:proofErr w:type="spellEnd"/>
-    </w:p>
-    <w:p>
-      <w:pPr>
-        <w:ind w:left="720"/>
-      </w:pPr>
-      <w:r>
-        <w:t>Folder methods:</w:t>
-      </w:r>
-    </w:p>
-    <w:p>
-      <w:pPr>
-        <w:pStyle w:val="ListParagraph"/>
-        <w:numPr>
-          <w:ilvl w:val="0"/>
-          <w:numId w:val="4"/>
-        </w:numPr>
-      </w:pPr>
-      <w:proofErr w:type="spellStart"/>
-      <w:r>
-        <w:t>CreateFolder</w:t>
-      </w:r>
-      <w:proofErr w:type="spellEnd"/>
-    </w:p>
-    <w:p>
-      <w:pPr>
-        <w:pStyle w:val="ListParagraph"/>
-        <w:numPr>
-          <w:ilvl w:val="0"/>
-          <w:numId w:val="4"/>
-        </w:numPr>
-      </w:pPr>
-      <w:proofErr w:type="spellStart"/>
-      <w:r>
-        <w:t>DeleteFolder</w:t>
-      </w:r>
-      <w:proofErr w:type="spellEnd"/>
-    </w:p>
-    <w:p>
-      <w:pPr>
-        <w:pStyle w:val="ListParagraph"/>
-        <w:numPr>
-          <w:ilvl w:val="0"/>
-          <w:numId w:val="4"/>
-        </w:numPr>
-      </w:pPr>
-      <w:proofErr w:type="spellStart"/>
-      <w:r>
-        <w:t>RenameFolder</w:t>
-      </w:r>
-      <w:proofErr w:type="spellEnd"/>
-    </w:p>
-    <w:p>
-      <w:pPr>
-        <w:pStyle w:val="ListParagraph"/>
-        <w:numPr>
-          <w:ilvl w:val="0"/>
-          <w:numId w:val="4"/>
-        </w:numPr>
-      </w:pPr>
+        <w:t>Known issues:</w:t>
+      </w:r>
+    </w:p>
+    <w:p>
+      <w:pPr>
+        <w:pStyle w:val="ListParagraph"/>
+        <w:numPr>
+          <w:ilvl w:val="0"/>
+          <w:numId w:val="6"/>
+        </w:numPr>
+      </w:pPr>
+      <w:r>
+        <w:t xml:space="preserve">Don’t copy folder using a </w:t>
+      </w:r>
       <w:proofErr w:type="spellStart"/>
       <w:r>
         <w:t>MoveFolder</w:t>
       </w:r>
       <w:proofErr w:type="spellEnd"/>
-    </w:p>
-    <w:p>
-      <w:pPr>
-        <w:ind w:left="720"/>
-      </w:pPr>
-      <w:r>
-        <w:t>Permission methods:</w:t>
-      </w:r>
-    </w:p>
-    <w:p>
-      <w:pPr>
-        <w:pStyle w:val="ListParagraph"/>
-        <w:numPr>
-          <w:ilvl w:val="0"/>
-          <w:numId w:val="5"/>
-        </w:numPr>
-      </w:pPr>
-      <w:proofErr w:type="spellStart"/>
-      <w:r>
-        <w:t>BreakItemInheritanceById</w:t>
-      </w:r>
-      <w:proofErr w:type="spellEnd"/>
-    </w:p>
-    <w:p>
-      <w:pPr>
-        <w:pStyle w:val="ListParagraph"/>
-        <w:numPr>
-          <w:ilvl w:val="0"/>
-          <w:numId w:val="5"/>
-        </w:numPr>
-      </w:pPr>
-      <w:proofErr w:type="spellStart"/>
-      <w:r>
-        <w:t>ResetItemInheritanceById</w:t>
-      </w:r>
-      <w:proofErr w:type="spellEnd"/>
-    </w:p>
-    <w:p>
-      <w:pPr>
-        <w:pStyle w:val="ListParagraph"/>
-        <w:numPr>
-          <w:ilvl w:val="0"/>
-          <w:numId w:val="5"/>
-        </w:numPr>
-      </w:pPr>
-      <w:proofErr w:type="spellStart"/>
-      <w:r>
-        <w:t>AddItemPermissionById</w:t>
-      </w:r>
-      <w:proofErr w:type="spellEnd"/>
-    </w:p>
-    <w:p>
-      <w:pPr>
-        <w:pStyle w:val="ListParagraph"/>
-        <w:numPr>
-          <w:ilvl w:val="0"/>
-          <w:numId w:val="5"/>
-        </w:numPr>
-      </w:pPr>
-      <w:proofErr w:type="spellStart"/>
-      <w:r>
-        <w:t>RemoveItemPermissionById</w:t>
-      </w:r>
-      <w:proofErr w:type="spellEnd"/>
-    </w:p>
-    <w:p>
-      <w:pPr>
-        <w:pStyle w:val="ListParagraph"/>
-        <w:numPr>
-          <w:ilvl w:val="0"/>
-          <w:numId w:val="5"/>
-        </w:numPr>
-      </w:pPr>
+      <w:r>
+        <w:t xml:space="preserve"> methods into the same folder. It will be an endless loop because there is recursive copying inside;</w:t>
+      </w:r>
+    </w:p>
+    <w:p>
+      <w:pPr>
+        <w:pStyle w:val="ListParagraph"/>
+        <w:numPr>
+          <w:ilvl w:val="0"/>
+          <w:numId w:val="6"/>
+        </w:numPr>
+      </w:pPr>
+      <w:r>
+        <w:t xml:space="preserve">The internal logic of </w:t>
+      </w:r>
       <w:proofErr w:type="spellStart"/>
       <w:r>
         <w:t>GetItemPermissionById</w:t>
       </w:r>
       <w:proofErr w:type="spellEnd"/>
-    </w:p>
-    <w:p>
-      <w:pPr>
-        <w:pStyle w:val="ListParagraph"/>
-        <w:numPr>
-          <w:ilvl w:val="0"/>
-          <w:numId w:val="5"/>
-        </w:numPr>
-      </w:pPr>
-      <w:proofErr w:type="spellStart"/>
-      <w:r>
-        <w:t>BreakFolderInheritanceByName</w:t>
-      </w:r>
-      <w:proofErr w:type="spellEnd"/>
-    </w:p>
-    <w:p>
-      <w:pPr>
-        <w:pStyle w:val="ListParagraph"/>
-        <w:numPr>
-          <w:ilvl w:val="0"/>
-          <w:numId w:val="5"/>
-        </w:numPr>
-      </w:pPr>
-      <w:proofErr w:type="spellStart"/>
-      <w:r>
-        <w:t>ResetFolderInheritanceByName</w:t>
-      </w:r>
-      <w:proofErr w:type="spellEnd"/>
-    </w:p>
-    <w:p>
-      <w:pPr>
-        <w:pStyle w:val="ListParagraph"/>
-        <w:numPr>
-          <w:ilvl w:val="0"/>
-          <w:numId w:val="5"/>
-        </w:numPr>
-      </w:pPr>
-      <w:proofErr w:type="spellStart"/>
-      <w:r>
-        <w:t>AddFolderPermissionByName</w:t>
-      </w:r>
-      <w:proofErr w:type="spellEnd"/>
-    </w:p>
-    <w:p>
-      <w:pPr>
-        <w:pStyle w:val="ListParagraph"/>
-        <w:numPr>
-          <w:ilvl w:val="0"/>
-          <w:numId w:val="5"/>
-        </w:numPr>
-      </w:pPr>
-      <w:proofErr w:type="spellStart"/>
-      <w:r>
-        <w:t>RemoveFolderPermissionByName</w:t>
-      </w:r>
-      <w:proofErr w:type="spellEnd"/>
-    </w:p>
-    <w:p>
-      <w:pPr>
-        <w:pStyle w:val="ListParagraph"/>
-        <w:numPr>
-          <w:ilvl w:val="0"/>
-          <w:numId w:val="5"/>
-        </w:numPr>
-      </w:pPr>
-      <w:proofErr w:type="spellStart"/>
-      <w:r>
-        <w:t>GetFolderPermissionByName</w:t>
-      </w:r>
-      <w:proofErr w:type="spellEnd"/>
-    </w:p>
-    <w:p>
-      <w:pPr>
-        <w:pStyle w:val="ListParagraph"/>
-        <w:numPr>
-          <w:ilvl w:val="0"/>
-          <w:numId w:val="1"/>
-        </w:numPr>
-      </w:pPr>
-      <w:proofErr w:type="spellStart"/>
-      <w:r>
-        <w:t>SPServiceObject</w:t>
-      </w:r>
-      <w:proofErr w:type="spellEnd"/>
-      <w:r>
-        <w:t xml:space="preserve"> service object class was </w:t>
-      </w:r>
-      <w:proofErr w:type="spellStart"/>
-      <w:r>
-        <w:t>splitted</w:t>
-      </w:r>
-      <w:proofErr w:type="spellEnd"/>
-      <w:r>
-        <w:t xml:space="preserve"> on several partial files (</w:t>
-      </w:r>
-      <w:proofErr w:type="spellStart"/>
-      <w:r>
-        <w:t>SPListLibrary</w:t>
-      </w:r>
-      <w:proofErr w:type="spellEnd"/>
-      <w:r>
-        <w:t xml:space="preserve">, </w:t>
-      </w:r>
-      <w:proofErr w:type="spellStart"/>
-      <w:r>
-        <w:t>SPDocument</w:t>
-      </w:r>
-      <w:proofErr w:type="spellEnd"/>
-      <w:r>
-        <w:t xml:space="preserve">, </w:t>
-      </w:r>
-      <w:proofErr w:type="spellStart"/>
-      <w:r>
-        <w:t>SPFolder</w:t>
-      </w:r>
-      <w:proofErr w:type="spellEnd"/>
-      <w:r>
-        <w:t xml:space="preserve">, </w:t>
-      </w:r>
-      <w:proofErr w:type="spellStart"/>
-      <w:r>
-        <w:t>SPPermission</w:t>
-      </w:r>
-      <w:proofErr w:type="spellEnd"/>
       <w:r>
         <w:t xml:space="preserve"> and </w:t>
       </w:r>
       <w:proofErr w:type="spellStart"/>
       <w:r>
-        <w:t>SPDefinition</w:t>
-      </w:r>
-      <w:proofErr w:type="spellEnd"/>
-      <w:r>
-        <w:t>);</w:t>
-      </w:r>
-    </w:p>
-    <w:p>
-      <w:pPr>
-        <w:pStyle w:val="ListParagraph"/>
-        <w:numPr>
-          <w:ilvl w:val="0"/>
-          <w:numId w:val="1"/>
-        </w:numPr>
-      </w:pPr>
-      <w:r>
-        <w:t xml:space="preserve">A service object property and method creation was encapsulated in </w:t>
-      </w:r>
-      <w:proofErr w:type="spellStart"/>
-      <w:r>
-        <w:t>SPDefinition</w:t>
-      </w:r>
-      <w:proofErr w:type="spellEnd"/>
-      <w:r>
-        <w:t xml:space="preserve"> partial file;</w:t>
-      </w:r>
-    </w:p>
-    <w:p>
-      <w:pPr>
-        <w:pStyle w:val="ListParagraph"/>
-        <w:numPr>
-          <w:ilvl w:val="0"/>
-          <w:numId w:val="1"/>
-        </w:numPr>
-      </w:pPr>
-      <w:r>
-        <w:lastRenderedPageBreak/>
-        <w:t xml:space="preserve">All methods from </w:t>
-      </w:r>
-      <w:proofErr w:type="spellStart"/>
-      <w:r>
-        <w:t>SPListLibrary</w:t>
-      </w:r>
-      <w:proofErr w:type="spellEnd"/>
-      <w:r>
-        <w:t xml:space="preserve"> partial file allow to work with list items and valid for lists and libraries;</w:t>
-      </w:r>
-    </w:p>
-    <w:p>
-      <w:pPr>
-        <w:pStyle w:val="ListParagraph"/>
-        <w:numPr>
-          <w:ilvl w:val="0"/>
-          <w:numId w:val="1"/>
-        </w:numPr>
-      </w:pPr>
-      <w:r>
-        <w:t xml:space="preserve">All methods from </w:t>
-      </w:r>
-      <w:proofErr w:type="spellStart"/>
-      <w:r>
-        <w:t>SPDocument</w:t>
-      </w:r>
-      <w:proofErr w:type="spellEnd"/>
-      <w:r>
-        <w:t xml:space="preserve"> partial file allow to manipulate documents in libraries;</w:t>
-      </w:r>
-    </w:p>
-    <w:p>
-      <w:pPr>
-        <w:pStyle w:val="ListParagraph"/>
-        <w:numPr>
-          <w:ilvl w:val="0"/>
-          <w:numId w:val="1"/>
-        </w:numPr>
-      </w:pPr>
-      <w:r>
-        <w:t>M</w:t>
-      </w:r>
-      <w:r>
-        <w:t xml:space="preserve">ethods from </w:t>
-      </w:r>
-      <w:proofErr w:type="spellStart"/>
-      <w:r>
-        <w:t>SPFolder</w:t>
-      </w:r>
-      <w:proofErr w:type="spellEnd"/>
-      <w:r>
-        <w:t xml:space="preserve"> partial class are added only if folder creation is supported for current list/library;</w:t>
-      </w:r>
-    </w:p>
-    <w:p>
-      <w:pPr>
-        <w:pStyle w:val="ListParagraph"/>
-        <w:numPr>
-          <w:ilvl w:val="0"/>
-          <w:numId w:val="1"/>
-        </w:numPr>
-      </w:pPr>
-      <w:r>
-        <w:t xml:space="preserve">Methods from </w:t>
-      </w:r>
-      <w:proofErr w:type="spellStart"/>
-      <w:r>
-        <w:t>SPPermission</w:t>
-      </w:r>
-      <w:proofErr w:type="spellEnd"/>
-      <w:r>
-        <w:t xml:space="preserve"> partial file allow to manage item and folder permissions and valid for lists and libraries. Folder permission methods are added only if folder creation is supported for current list/library;</w:t>
-      </w:r>
-    </w:p>
-    <w:p>
-      <w:pPr>
-        <w:pStyle w:val="ListParagraph"/>
-        <w:numPr>
-          <w:ilvl w:val="0"/>
-          <w:numId w:val="1"/>
-        </w:numPr>
-      </w:pPr>
-      <w:r>
-        <w:t xml:space="preserve">A </w:t>
-      </w:r>
-      <w:proofErr w:type="spellStart"/>
-      <w:r>
-        <w:t>CreateFolder</w:t>
-      </w:r>
-      <w:proofErr w:type="spellEnd"/>
-      <w:r>
-        <w:t xml:space="preserve"> method</w:t>
-      </w:r>
-      <w:r>
-        <w:t xml:space="preserve"> from </w:t>
-      </w:r>
-      <w:proofErr w:type="spellStart"/>
-      <w:r>
-        <w:t>SPFolder</w:t>
-      </w:r>
-      <w:proofErr w:type="spellEnd"/>
-      <w:r>
-        <w:t xml:space="preserve"> partial file</w:t>
-      </w:r>
-      <w:r>
-        <w:t xml:space="preserve"> create</w:t>
-      </w:r>
-      <w:r>
-        <w:t>s</w:t>
-      </w:r>
-      <w:r>
-        <w:t xml:space="preserve"> folders from provided folder path recursively. That’s mean that if folder path equal “Folder 1/Folder 2/Folder 3” – firstly will be created Folder 1, than Folder 2 and etc. A folder will not be created if it’s already exist;</w:t>
-      </w:r>
-    </w:p>
-    <w:p>
-      <w:pPr>
-        <w:pStyle w:val="ListParagraph"/>
-        <w:numPr>
-          <w:ilvl w:val="0"/>
-          <w:numId w:val="1"/>
-        </w:numPr>
-      </w:pPr>
-      <w:r>
-        <w:t xml:space="preserve">A </w:t>
-      </w:r>
-      <w:proofErr w:type="spellStart"/>
-      <w:r>
-        <w:t>CopyDocumentByName</w:t>
-      </w:r>
-      <w:proofErr w:type="spellEnd"/>
-      <w:r>
-        <w:t xml:space="preserve"> and a </w:t>
-      </w:r>
-      <w:proofErr w:type="spellStart"/>
-      <w:r>
-        <w:t>MoveDocumentByName</w:t>
-      </w:r>
-      <w:proofErr w:type="spellEnd"/>
-      <w:r>
-        <w:t xml:space="preserve"> methods</w:t>
-      </w:r>
-      <w:r>
-        <w:t xml:space="preserve"> from </w:t>
-      </w:r>
-      <w:proofErr w:type="spellStart"/>
-      <w:r>
-        <w:t>SPDocument</w:t>
-      </w:r>
-      <w:proofErr w:type="spellEnd"/>
-      <w:r>
-        <w:t xml:space="preserve"> partial file</w:t>
-      </w:r>
-      <w:r>
-        <w:t xml:space="preserve"> copy document with all metadata. If some metadata doesn’t </w:t>
-      </w:r>
-      <w:r>
-        <w:t>match</w:t>
-      </w:r>
-      <w:r>
-        <w:t xml:space="preserve"> it will be ignored. A document will be removed after copying in a </w:t>
-      </w:r>
-      <w:proofErr w:type="spellStart"/>
-      <w:r>
-        <w:t>MoveDocumentByName</w:t>
-      </w:r>
-      <w:proofErr w:type="spellEnd"/>
-      <w:r>
-        <w:t xml:space="preserve"> method;</w:t>
-      </w:r>
-    </w:p>
-    <w:p>
-      <w:pPr>
-        <w:pStyle w:val="ListParagraph"/>
-        <w:numPr>
-          <w:ilvl w:val="0"/>
-          <w:numId w:val="1"/>
-        </w:numPr>
-      </w:pPr>
-      <w:r>
-        <w:t xml:space="preserve">A </w:t>
-      </w:r>
-      <w:proofErr w:type="spellStart"/>
-      <w:r>
-        <w:t>MoveFolder</w:t>
-      </w:r>
-      <w:proofErr w:type="spellEnd"/>
-      <w:r>
-        <w:t xml:space="preserve"> method from </w:t>
-      </w:r>
-      <w:proofErr w:type="spellStart"/>
-      <w:r>
-        <w:t>SPFolder</w:t>
-      </w:r>
-      <w:proofErr w:type="spellEnd"/>
-      <w:r>
-        <w:t xml:space="preserve"> partial file create</w:t>
-      </w:r>
-      <w:r>
-        <w:t>s</w:t>
-      </w:r>
-      <w:r>
-        <w:t xml:space="preserve"> copied folder in the destination list/library and copy all files and sub-folder recursively there. A source folder will not be removed;</w:t>
-      </w:r>
-    </w:p>
-    <w:p>
-      <w:r>
-        <w:t>Known issues:</w:t>
-      </w:r>
-    </w:p>
-    <w:p>
-      <w:pPr>
-        <w:pStyle w:val="ListParagraph"/>
-        <w:numPr>
-          <w:ilvl w:val="0"/>
-          <w:numId w:val="6"/>
-        </w:numPr>
-      </w:pPr>
-      <w:r>
-        <w:t xml:space="preserve">Don’t copy folder using a </w:t>
-      </w:r>
-      <w:proofErr w:type="spellStart"/>
-      <w:r>
-        <w:t>MoveFolder</w:t>
-      </w:r>
-      <w:proofErr w:type="spellEnd"/>
-      <w:r>
-        <w:t xml:space="preserve"> methods into the same folder. It will be an endless loop because there is recursive copying inside;</w:t>
-      </w:r>
-    </w:p>
-    <w:p>
-      <w:pPr>
-        <w:pStyle w:val="ListParagraph"/>
-        <w:numPr>
-          <w:ilvl w:val="0"/>
-          <w:numId w:val="6"/>
-        </w:numPr>
-      </w:pPr>
-      <w:r>
-        <w:t>Document set functionality is currently not implemented.</w:t>
-      </w:r>
-    </w:p>
-    <w:p>
-      <w:pPr>
-        <w:pStyle w:val="ListParagraph"/>
-        <w:numPr>
-          <w:ilvl w:val="0"/>
-          <w:numId w:val="6"/>
-        </w:numPr>
-      </w:pPr>
-      <w:r>
-        <w:t xml:space="preserve">The internal logic of </w:t>
-      </w:r>
-      <w:proofErr w:type="spellStart"/>
-      <w:r>
-        <w:t>GetItemPermissionById</w:t>
-      </w:r>
-      <w:proofErr w:type="spellEnd"/>
-      <w:r>
-        <w:t xml:space="preserve"> and </w:t>
-      </w:r>
-      <w:proofErr w:type="spellStart"/>
-      <w:r>
         <w:t>GetFolderPermissionById</w:t>
       </w:r>
       <w:proofErr w:type="spellEnd"/>
@@ -823,18 +1001,6 @@
       </w:r>
       <w:r>
         <w:t xml:space="preserve"> The methods currently do not provide a lot of value.</w:t>
-      </w:r>
-    </w:p>
-    <w:p>
-      <w:pPr>
-        <w:pStyle w:val="ListParagraph"/>
-        <w:numPr>
-          <w:ilvl w:val="0"/>
-          <w:numId w:val="6"/>
-        </w:numPr>
-      </w:pPr>
-      <w:r>
-        <w:t>You can only register one service instance of this service broker.</w:t>
       </w:r>
     </w:p>
     <w:sectPr>
@@ -848,8 +1014,8 @@
 </file>
 
 <file path=word/numbering.xml><?xml version="1.0" encoding="utf-8"?>
-<w:numbering xmlns:wpc="http://schemas.microsoft.com/office/word/2010/wordprocessingCanvas" xmlns:cx="http://schemas.microsoft.com/office/drawing/2014/chartex" xmlns:cx1="http://schemas.microsoft.com/office/drawing/2015/9/8/chartex" xmlns:mc="http://schemas.openxmlformats.org/markup-compatibility/2006" xmlns:o="urn:schemas-microsoft-com:office:office" xmlns:r="http://schemas.openxmlformats.org/officeDocument/2006/relationships" xmlns:m="http://schemas.openxmlformats.org/officeDocument/2006/math" xmlns:v="urn:schemas-microsoft-com:vml" xmlns:wp14="http://schemas.microsoft.com/office/word/2010/wordprocessingDrawing" xmlns:wp="http://schemas.openxmlformats.org/drawingml/2006/wordprocessingDrawing" xmlns:w10="urn:schemas-microsoft-com:office:word" xmlns:w="http://schemas.openxmlformats.org/wordprocessingml/2006/main" xmlns:w14="http://schemas.microsoft.com/office/word/2010/wordml" xmlns:w15="http://schemas.microsoft.com/office/word/2012/wordml" xmlns:w16se="http://schemas.microsoft.com/office/word/2015/wordml/symex" xmlns:wpg="http://schemas.microsoft.com/office/word/2010/wordprocessingGroup" xmlns:wpi="http://schemas.microsoft.com/office/word/2010/wordprocessingInk" xmlns:wne="http://schemas.microsoft.com/office/word/2006/wordml" xmlns:wps="http://schemas.microsoft.com/office/word/2010/wordprocessingShape" mc:Ignorable="w14 w15 w16se wp14">
-  <w:abstractNum w:abstractNumId="0" w15:restartNumberingAfterBreak="0">
+<w:numbering xmlns:wpc="http://schemas.microsoft.com/office/word/2010/wordprocessingCanvas" xmlns:mc="http://schemas.openxmlformats.org/markup-compatibility/2006" xmlns:o="urn:schemas-microsoft-com:office:office" xmlns:r="http://schemas.openxmlformats.org/officeDocument/2006/relationships" xmlns:m="http://schemas.openxmlformats.org/officeDocument/2006/math" xmlns:v="urn:schemas-microsoft-com:vml" xmlns:wp14="http://schemas.microsoft.com/office/word/2010/wordprocessingDrawing" xmlns:wp="http://schemas.openxmlformats.org/drawingml/2006/wordprocessingDrawing" xmlns:w10="urn:schemas-microsoft-com:office:word" xmlns:w="http://schemas.openxmlformats.org/wordprocessingml/2006/main" xmlns:w14="http://schemas.microsoft.com/office/word/2010/wordml" xmlns:w15="http://schemas.microsoft.com/office/word/2012/wordml" xmlns:wpg="http://schemas.microsoft.com/office/word/2010/wordprocessingGroup" xmlns:wpi="http://schemas.microsoft.com/office/word/2010/wordprocessingInk" xmlns:wne="http://schemas.microsoft.com/office/word/2006/wordml" xmlns:wps="http://schemas.microsoft.com/office/word/2010/wordprocessingShape" mc:Ignorable="w14 w15 wp14">
+  <w:abstractNum w:abstractNumId="0">
     <w:nsid w:val="019848F3"/>
     <w:multiLevelType w:val="hybridMultilevel"/>
     <w:tmpl w:val="B97C4A0A"/>
@@ -962,7 +1128,7 @@
       </w:rPr>
     </w:lvl>
   </w:abstractNum>
-  <w:abstractNum w:abstractNumId="1" w15:restartNumberingAfterBreak="0">
+  <w:abstractNum w:abstractNumId="1">
     <w:nsid w:val="16EF0FB6"/>
     <w:multiLevelType w:val="hybridMultilevel"/>
     <w:tmpl w:val="E144B112"/>
@@ -1075,7 +1241,7 @@
       </w:rPr>
     </w:lvl>
   </w:abstractNum>
-  <w:abstractNum w:abstractNumId="2" w15:restartNumberingAfterBreak="0">
+  <w:abstractNum w:abstractNumId="2">
     <w:nsid w:val="1EED3044"/>
     <w:multiLevelType w:val="hybridMultilevel"/>
     <w:tmpl w:val="CBF62326"/>
@@ -1188,7 +1354,119 @@
       </w:rPr>
     </w:lvl>
   </w:abstractNum>
-  <w:abstractNum w:abstractNumId="3" w15:restartNumberingAfterBreak="0">
+  <w:abstractNum w:abstractNumId="3">
+    <w:nsid w:val="20A2237B"/>
+    <w:multiLevelType w:val="hybridMultilevel"/>
+    <w:tmpl w:val="EEAC064C"/>
+    <w:lvl w:ilvl="0" w:tplc="7BCCC764">
+      <w:numFmt w:val="bullet"/>
+      <w:lvlText w:val="-"/>
+      <w:lvlJc w:val="left"/>
+      <w:pPr>
+        <w:ind w:left="720" w:hanging="360"/>
+      </w:pPr>
+      <w:rPr>
+        <w:rFonts w:ascii="Calibri" w:eastAsiaTheme="minorHAnsi" w:hAnsi="Calibri" w:cstheme="minorBidi" w:hint="default"/>
+      </w:rPr>
+    </w:lvl>
+    <w:lvl w:ilvl="1" w:tplc="04090003" w:tentative="1">
+      <w:start w:val="1"/>
+      <w:numFmt w:val="bullet"/>
+      <w:lvlText w:val="o"/>
+      <w:lvlJc w:val="left"/>
+      <w:pPr>
+        <w:ind w:left="1440" w:hanging="360"/>
+      </w:pPr>
+      <w:rPr>
+        <w:rFonts w:ascii="Courier New" w:hAnsi="Courier New" w:cs="Courier New" w:hint="default"/>
+      </w:rPr>
+    </w:lvl>
+    <w:lvl w:ilvl="2" w:tplc="04090005" w:tentative="1">
+      <w:start w:val="1"/>
+      <w:numFmt w:val="bullet"/>
+      <w:lvlText w:val=""/>
+      <w:lvlJc w:val="left"/>
+      <w:pPr>
+        <w:ind w:left="2160" w:hanging="360"/>
+      </w:pPr>
+      <w:rPr>
+        <w:rFonts w:ascii="Wingdings" w:hAnsi="Wingdings" w:hint="default"/>
+      </w:rPr>
+    </w:lvl>
+    <w:lvl w:ilvl="3" w:tplc="04090001" w:tentative="1">
+      <w:start w:val="1"/>
+      <w:numFmt w:val="bullet"/>
+      <w:lvlText w:val=""/>
+      <w:lvlJc w:val="left"/>
+      <w:pPr>
+        <w:ind w:left="2880" w:hanging="360"/>
+      </w:pPr>
+      <w:rPr>
+        <w:rFonts w:ascii="Symbol" w:hAnsi="Symbol" w:hint="default"/>
+      </w:rPr>
+    </w:lvl>
+    <w:lvl w:ilvl="4" w:tplc="04090003" w:tentative="1">
+      <w:start w:val="1"/>
+      <w:numFmt w:val="bullet"/>
+      <w:lvlText w:val="o"/>
+      <w:lvlJc w:val="left"/>
+      <w:pPr>
+        <w:ind w:left="3600" w:hanging="360"/>
+      </w:pPr>
+      <w:rPr>
+        <w:rFonts w:ascii="Courier New" w:hAnsi="Courier New" w:cs="Courier New" w:hint="default"/>
+      </w:rPr>
+    </w:lvl>
+    <w:lvl w:ilvl="5" w:tplc="04090005" w:tentative="1">
+      <w:start w:val="1"/>
+      <w:numFmt w:val="bullet"/>
+      <w:lvlText w:val=""/>
+      <w:lvlJc w:val="left"/>
+      <w:pPr>
+        <w:ind w:left="4320" w:hanging="360"/>
+      </w:pPr>
+      <w:rPr>
+        <w:rFonts w:ascii="Wingdings" w:hAnsi="Wingdings" w:hint="default"/>
+      </w:rPr>
+    </w:lvl>
+    <w:lvl w:ilvl="6" w:tplc="04090001" w:tentative="1">
+      <w:start w:val="1"/>
+      <w:numFmt w:val="bullet"/>
+      <w:lvlText w:val=""/>
+      <w:lvlJc w:val="left"/>
+      <w:pPr>
+        <w:ind w:left="5040" w:hanging="360"/>
+      </w:pPr>
+      <w:rPr>
+        <w:rFonts w:ascii="Symbol" w:hAnsi="Symbol" w:hint="default"/>
+      </w:rPr>
+    </w:lvl>
+    <w:lvl w:ilvl="7" w:tplc="04090003" w:tentative="1">
+      <w:start w:val="1"/>
+      <w:numFmt w:val="bullet"/>
+      <w:lvlText w:val="o"/>
+      <w:lvlJc w:val="left"/>
+      <w:pPr>
+        <w:ind w:left="5760" w:hanging="360"/>
+      </w:pPr>
+      <w:rPr>
+        <w:rFonts w:ascii="Courier New" w:hAnsi="Courier New" w:cs="Courier New" w:hint="default"/>
+      </w:rPr>
+    </w:lvl>
+    <w:lvl w:ilvl="8" w:tplc="04090005" w:tentative="1">
+      <w:start w:val="1"/>
+      <w:numFmt w:val="bullet"/>
+      <w:lvlText w:val=""/>
+      <w:lvlJc w:val="left"/>
+      <w:pPr>
+        <w:ind w:left="6480" w:hanging="360"/>
+      </w:pPr>
+      <w:rPr>
+        <w:rFonts w:ascii="Wingdings" w:hAnsi="Wingdings" w:hint="default"/>
+      </w:rPr>
+    </w:lvl>
+  </w:abstractNum>
+  <w:abstractNum w:abstractNumId="4">
     <w:nsid w:val="46FB458E"/>
     <w:multiLevelType w:val="hybridMultilevel"/>
     <w:tmpl w:val="39F4CFEE"/>
@@ -1301,7 +1579,7 @@
       </w:rPr>
     </w:lvl>
   </w:abstractNum>
-  <w:abstractNum w:abstractNumId="4" w15:restartNumberingAfterBreak="0">
+  <w:abstractNum w:abstractNumId="5">
     <w:nsid w:val="647D5F64"/>
     <w:multiLevelType w:val="hybridMultilevel"/>
     <w:tmpl w:val="A6BE3B6E"/>
@@ -1414,7 +1692,119 @@
       </w:rPr>
     </w:lvl>
   </w:abstractNum>
-  <w:abstractNum w:abstractNumId="5" w15:restartNumberingAfterBreak="0">
+  <w:abstractNum w:abstractNumId="6">
+    <w:nsid w:val="67D06905"/>
+    <w:multiLevelType w:val="hybridMultilevel"/>
+    <w:tmpl w:val="E79622FA"/>
+    <w:lvl w:ilvl="0" w:tplc="699AD876">
+      <w:numFmt w:val="bullet"/>
+      <w:lvlText w:val="-"/>
+      <w:lvlJc w:val="left"/>
+      <w:pPr>
+        <w:ind w:left="1080" w:hanging="360"/>
+      </w:pPr>
+      <w:rPr>
+        <w:rFonts w:ascii="Calibri" w:eastAsiaTheme="minorHAnsi" w:hAnsi="Calibri" w:cstheme="minorBidi" w:hint="default"/>
+      </w:rPr>
+    </w:lvl>
+    <w:lvl w:ilvl="1" w:tplc="04090003" w:tentative="1">
+      <w:start w:val="1"/>
+      <w:numFmt w:val="bullet"/>
+      <w:lvlText w:val="o"/>
+      <w:lvlJc w:val="left"/>
+      <w:pPr>
+        <w:ind w:left="1800" w:hanging="360"/>
+      </w:pPr>
+      <w:rPr>
+        <w:rFonts w:ascii="Courier New" w:hAnsi="Courier New" w:cs="Courier New" w:hint="default"/>
+      </w:rPr>
+    </w:lvl>
+    <w:lvl w:ilvl="2" w:tplc="04090005" w:tentative="1">
+      <w:start w:val="1"/>
+      <w:numFmt w:val="bullet"/>
+      <w:lvlText w:val=""/>
+      <w:lvlJc w:val="left"/>
+      <w:pPr>
+        <w:ind w:left="2520" w:hanging="360"/>
+      </w:pPr>
+      <w:rPr>
+        <w:rFonts w:ascii="Wingdings" w:hAnsi="Wingdings" w:hint="default"/>
+      </w:rPr>
+    </w:lvl>
+    <w:lvl w:ilvl="3" w:tplc="04090001" w:tentative="1">
+      <w:start w:val="1"/>
+      <w:numFmt w:val="bullet"/>
+      <w:lvlText w:val=""/>
+      <w:lvlJc w:val="left"/>
+      <w:pPr>
+        <w:ind w:left="3240" w:hanging="360"/>
+      </w:pPr>
+      <w:rPr>
+        <w:rFonts w:ascii="Symbol" w:hAnsi="Symbol" w:hint="default"/>
+      </w:rPr>
+    </w:lvl>
+    <w:lvl w:ilvl="4" w:tplc="04090003" w:tentative="1">
+      <w:start w:val="1"/>
+      <w:numFmt w:val="bullet"/>
+      <w:lvlText w:val="o"/>
+      <w:lvlJc w:val="left"/>
+      <w:pPr>
+        <w:ind w:left="3960" w:hanging="360"/>
+      </w:pPr>
+      <w:rPr>
+        <w:rFonts w:ascii="Courier New" w:hAnsi="Courier New" w:cs="Courier New" w:hint="default"/>
+      </w:rPr>
+    </w:lvl>
+    <w:lvl w:ilvl="5" w:tplc="04090005" w:tentative="1">
+      <w:start w:val="1"/>
+      <w:numFmt w:val="bullet"/>
+      <w:lvlText w:val=""/>
+      <w:lvlJc w:val="left"/>
+      <w:pPr>
+        <w:ind w:left="4680" w:hanging="360"/>
+      </w:pPr>
+      <w:rPr>
+        <w:rFonts w:ascii="Wingdings" w:hAnsi="Wingdings" w:hint="default"/>
+      </w:rPr>
+    </w:lvl>
+    <w:lvl w:ilvl="6" w:tplc="04090001" w:tentative="1">
+      <w:start w:val="1"/>
+      <w:numFmt w:val="bullet"/>
+      <w:lvlText w:val=""/>
+      <w:lvlJc w:val="left"/>
+      <w:pPr>
+        <w:ind w:left="5400" w:hanging="360"/>
+      </w:pPr>
+      <w:rPr>
+        <w:rFonts w:ascii="Symbol" w:hAnsi="Symbol" w:hint="default"/>
+      </w:rPr>
+    </w:lvl>
+    <w:lvl w:ilvl="7" w:tplc="04090003" w:tentative="1">
+      <w:start w:val="1"/>
+      <w:numFmt w:val="bullet"/>
+      <w:lvlText w:val="o"/>
+      <w:lvlJc w:val="left"/>
+      <w:pPr>
+        <w:ind w:left="6120" w:hanging="360"/>
+      </w:pPr>
+      <w:rPr>
+        <w:rFonts w:ascii="Courier New" w:hAnsi="Courier New" w:cs="Courier New" w:hint="default"/>
+      </w:rPr>
+    </w:lvl>
+    <w:lvl w:ilvl="8" w:tplc="04090005" w:tentative="1">
+      <w:start w:val="1"/>
+      <w:numFmt w:val="bullet"/>
+      <w:lvlText w:val=""/>
+      <w:lvlJc w:val="left"/>
+      <w:pPr>
+        <w:ind w:left="6840" w:hanging="360"/>
+      </w:pPr>
+      <w:rPr>
+        <w:rFonts w:ascii="Wingdings" w:hAnsi="Wingdings" w:hint="default"/>
+      </w:rPr>
+    </w:lvl>
+  </w:abstractNum>
+  <w:abstractNum w:abstractNumId="7">
     <w:nsid w:val="799F2002"/>
     <w:multiLevelType w:val="hybridMultilevel"/>
     <w:tmpl w:val="3468F878"/>
@@ -1528,16 +1918,16 @@
     </w:lvl>
   </w:abstractNum>
   <w:num w:numId="1">
-    <w:abstractNumId w:val="3"/>
+    <w:abstractNumId w:val="4"/>
   </w:num>
   <w:num w:numId="2">
-    <w:abstractNumId w:val="4"/>
+    <w:abstractNumId w:val="5"/>
   </w:num>
   <w:num w:numId="3">
     <w:abstractNumId w:val="2"/>
   </w:num>
   <w:num w:numId="4">
-    <w:abstractNumId w:val="5"/>
+    <w:abstractNumId w:val="7"/>
   </w:num>
   <w:num w:numId="5">
     <w:abstractNumId w:val="0"/>
@@ -1545,11 +1935,17 @@
   <w:num w:numId="6">
     <w:abstractNumId w:val="1"/>
   </w:num>
+  <w:num w:numId="7">
+    <w:abstractNumId w:val="3"/>
+  </w:num>
+  <w:num w:numId="8">
+    <w:abstractNumId w:val="6"/>
+  </w:num>
 </w:numbering>
 </file>
 
 <file path=word/styles.xml><?xml version="1.0" encoding="utf-8"?>
-<w:styles xmlns:mc="http://schemas.openxmlformats.org/markup-compatibility/2006" xmlns:r="http://schemas.openxmlformats.org/officeDocument/2006/relationships" xmlns:w="http://schemas.openxmlformats.org/wordprocessingml/2006/main" xmlns:w14="http://schemas.microsoft.com/office/word/2010/wordml" xmlns:w15="http://schemas.microsoft.com/office/word/2012/wordml" xmlns:w16se="http://schemas.microsoft.com/office/word/2015/wordml/symex" mc:Ignorable="w14 w15 w16se">
+<w:styles xmlns:mc="http://schemas.openxmlformats.org/markup-compatibility/2006" xmlns:r="http://schemas.openxmlformats.org/officeDocument/2006/relationships" xmlns:w="http://schemas.openxmlformats.org/wordprocessingml/2006/main" xmlns:w14="http://schemas.microsoft.com/office/word/2010/wordml" xmlns:w15="http://schemas.microsoft.com/office/word/2012/wordml" mc:Ignorable="w14 w15">
   <w:docDefaults>
     <w:rPrDefault>
       <w:rPr>

</xml_diff>